<commit_message>
ajout de l'annexe 7
</commit_message>
<xml_diff>
--- a/annexe6/Annexe_6-CustomDrawing.docx
+++ b/annexe6/Annexe_6-CustomDrawing.docx
@@ -50,37 +50,103 @@
           <w:sz w:val="28"/>
           <w:szCs w:val="24"/>
         </w:rPr>
-        <w:t>néanmoins, on doit parfois dessiner des éléments qui ne sont pas des composantes pré-établies. On dit que c’est du dessin personnalisé ( custom drawing )</w:t>
-      </w:r>
-    </w:p>
-    <w:p>
-      <w:pPr>
-        <w:rPr>
-          <w:sz w:val="28"/>
-          <w:szCs w:val="24"/>
-        </w:rPr>
-      </w:pPr>
-    </w:p>
-    <w:p>
-      <w:pPr>
-        <w:rPr>
-          <w:sz w:val="28"/>
-          <w:szCs w:val="24"/>
-        </w:rPr>
-      </w:pPr>
-      <w:r>
-        <w:rPr>
-          <w:sz w:val="28"/>
-          <w:szCs w:val="24"/>
-        </w:rPr>
-        <w:t>1 Démarrez un nouveau projet avec Android</w:t>
-      </w:r>
-      <w:r>
-        <w:rPr>
-          <w:sz w:val="28"/>
-          <w:szCs w:val="24"/>
-        </w:rPr>
-        <w:t>Studio.</w:t>
+        <w:t xml:space="preserve">néanmoins, on doit parfois dessiner des éléments qui ne sont pas des composantes </w:t>
+      </w:r>
+      <w:proofErr w:type="spellStart"/>
+      <w:r>
+        <w:rPr>
+          <w:sz w:val="28"/>
+          <w:szCs w:val="24"/>
+        </w:rPr>
+        <w:t>pré-établies</w:t>
+      </w:r>
+      <w:proofErr w:type="spellEnd"/>
+      <w:r>
+        <w:rPr>
+          <w:sz w:val="28"/>
+          <w:szCs w:val="24"/>
+        </w:rPr>
+        <w:t xml:space="preserve">. On dit que c’est du dessin personnalisé </w:t>
+      </w:r>
+      <w:proofErr w:type="gramStart"/>
+      <w:r>
+        <w:rPr>
+          <w:sz w:val="28"/>
+          <w:szCs w:val="24"/>
+        </w:rPr>
+        <w:t>( custom</w:t>
+      </w:r>
+      <w:proofErr w:type="gramEnd"/>
+      <w:r>
+        <w:rPr>
+          <w:sz w:val="28"/>
+          <w:szCs w:val="24"/>
+        </w:rPr>
+        <w:t xml:space="preserve"> </w:t>
+      </w:r>
+      <w:proofErr w:type="spellStart"/>
+      <w:proofErr w:type="gramStart"/>
+      <w:r>
+        <w:rPr>
+          <w:sz w:val="28"/>
+          <w:szCs w:val="24"/>
+        </w:rPr>
+        <w:t>drawing</w:t>
+      </w:r>
+      <w:proofErr w:type="spellEnd"/>
+      <w:r>
+        <w:rPr>
+          <w:sz w:val="28"/>
+          <w:szCs w:val="24"/>
+        </w:rPr>
+        <w:t xml:space="preserve"> )</w:t>
+      </w:r>
+      <w:proofErr w:type="gramEnd"/>
+    </w:p>
+    <w:p>
+      <w:pPr>
+        <w:rPr>
+          <w:sz w:val="28"/>
+          <w:szCs w:val="24"/>
+        </w:rPr>
+      </w:pPr>
+    </w:p>
+    <w:p>
+      <w:pPr>
+        <w:rPr>
+          <w:sz w:val="28"/>
+          <w:szCs w:val="24"/>
+        </w:rPr>
+      </w:pPr>
+      <w:r>
+        <w:rPr>
+          <w:sz w:val="28"/>
+          <w:szCs w:val="24"/>
+        </w:rPr>
+        <w:t xml:space="preserve">1 Démarrez un nouveau projet avec </w:t>
+      </w:r>
+      <w:proofErr w:type="spellStart"/>
+      <w:r>
+        <w:rPr>
+          <w:sz w:val="28"/>
+          <w:szCs w:val="24"/>
+        </w:rPr>
+        <w:t>Android</w:t>
+      </w:r>
+      <w:r>
+        <w:rPr>
+          <w:sz w:val="28"/>
+          <w:szCs w:val="24"/>
+        </w:rPr>
+        <w:t>Studio</w:t>
+      </w:r>
+      <w:proofErr w:type="spellEnd"/>
+      <w:r>
+        <w:rPr>
+          <w:sz w:val="28"/>
+          <w:szCs w:val="24"/>
+        </w:rPr>
+        <w:t>.</w:t>
       </w:r>
     </w:p>
     <w:p>
@@ -109,8 +175,42 @@
           <w:sz w:val="28"/>
           <w:szCs w:val="24"/>
         </w:rPr>
-        <w:t xml:space="preserve"> ( i.e une surface de dessin )</w:t>
-      </w:r>
+        <w:t xml:space="preserve"> </w:t>
+      </w:r>
+      <w:proofErr w:type="gramStart"/>
+      <w:r>
+        <w:rPr>
+          <w:sz w:val="28"/>
+          <w:szCs w:val="24"/>
+        </w:rPr>
+        <w:t xml:space="preserve">( </w:t>
+      </w:r>
+      <w:proofErr w:type="spellStart"/>
+      <w:r>
+        <w:rPr>
+          <w:sz w:val="28"/>
+          <w:szCs w:val="24"/>
+        </w:rPr>
+        <w:t>i.e</w:t>
+      </w:r>
+      <w:proofErr w:type="spellEnd"/>
+      <w:proofErr w:type="gramEnd"/>
+      <w:r>
+        <w:rPr>
+          <w:sz w:val="28"/>
+          <w:szCs w:val="24"/>
+        </w:rPr>
+        <w:t xml:space="preserve"> une surface de </w:t>
+      </w:r>
+      <w:proofErr w:type="gramStart"/>
+      <w:r>
+        <w:rPr>
+          <w:sz w:val="28"/>
+          <w:szCs w:val="24"/>
+        </w:rPr>
+        <w:t>dessin )</w:t>
+      </w:r>
+      <w:proofErr w:type="gramEnd"/>
       <w:r>
         <w:rPr>
           <w:sz w:val="28"/>
@@ -851,6 +951,7 @@
               </w:rPr>
               <w:t xml:space="preserve"> une sous-classe de </w:t>
             </w:r>
+            <w:proofErr w:type="spellStart"/>
             <w:r>
               <w:rPr>
                 <w:rFonts w:ascii="Courier New" w:hAnsi="Courier New" w:cs="Courier New"/>
@@ -859,6 +960,7 @@
               </w:rPr>
               <w:t>JPanel</w:t>
             </w:r>
+            <w:proofErr w:type="spellEnd"/>
             <w:r>
               <w:rPr>
                 <w:sz w:val="28"/>
@@ -932,7 +1034,23 @@
           <w:sz w:val="28"/>
           <w:szCs w:val="24"/>
         </w:rPr>
-        <w:t>3. Tel que demandé par AndroidStudio, codez un constructeur pour la nouvelle classe</w:t>
+        <w:t xml:space="preserve">3. Tel que demandé par </w:t>
+      </w:r>
+      <w:proofErr w:type="spellStart"/>
+      <w:r>
+        <w:rPr>
+          <w:sz w:val="28"/>
+          <w:szCs w:val="24"/>
+        </w:rPr>
+        <w:t>AndroidStudio</w:t>
+      </w:r>
+      <w:proofErr w:type="spellEnd"/>
+      <w:r>
+        <w:rPr>
+          <w:sz w:val="28"/>
+          <w:szCs w:val="24"/>
+        </w:rPr>
+        <w:t>, codez un constructeur pour la nouvelle classe</w:t>
       </w:r>
       <w:r>
         <w:rPr>
@@ -948,6 +1066,7 @@
         </w:rPr>
         <w:t xml:space="preserve"> </w:t>
       </w:r>
+      <w:proofErr w:type="spellStart"/>
       <w:r>
         <w:rPr>
           <w:rFonts w:ascii="Courier New" w:hAnsi="Courier New" w:cs="Courier New"/>
@@ -956,6 +1075,7 @@
         </w:rPr>
         <w:t>SurfaceDessin</w:t>
       </w:r>
+      <w:proofErr w:type="spellEnd"/>
       <w:r>
         <w:rPr>
           <w:sz w:val="28"/>
@@ -994,6 +1114,7 @@
           <w:lang w:eastAsia="fr-CA"/>
         </w:rPr>
       </w:pPr>
+      <w:proofErr w:type="gramStart"/>
       <w:r>
         <w:rPr>
           <w:rFonts w:ascii="Courier New" w:eastAsia="Times New Roman" w:hAnsi="Courier New" w:cs="Courier New"/>
@@ -1003,27 +1124,9 @@
           <w:sz w:val="22"/>
           <w:lang w:eastAsia="fr-CA"/>
         </w:rPr>
-        <w:t xml:space="preserve">public </w:t>
-      </w:r>
-      <w:r>
-        <w:rPr>
-          <w:rFonts w:ascii="Courier New" w:eastAsia="Times New Roman" w:hAnsi="Courier New" w:cs="Courier New"/>
-          <w:color w:val="000000"/>
-          <w:sz w:val="22"/>
-          <w:lang w:eastAsia="fr-CA"/>
-        </w:rPr>
-        <w:t>SurfaceDessin(Context context) {</w:t>
-      </w:r>
-      <w:r>
-        <w:rPr>
-          <w:rFonts w:ascii="Courier New" w:eastAsia="Times New Roman" w:hAnsi="Courier New" w:cs="Courier New"/>
-          <w:color w:val="000000"/>
-          <w:sz w:val="22"/>
-          <w:lang w:eastAsia="fr-CA"/>
-        </w:rPr>
-        <w:br/>
-        <w:t xml:space="preserve">    </w:t>
-      </w:r>
+        <w:t>public</w:t>
+      </w:r>
+      <w:proofErr w:type="gramEnd"/>
       <w:r>
         <w:rPr>
           <w:rFonts w:ascii="Courier New" w:eastAsia="Times New Roman" w:hAnsi="Courier New" w:cs="Courier New"/>
@@ -1033,8 +1136,10 @@
           <w:sz w:val="22"/>
           <w:lang w:eastAsia="fr-CA"/>
         </w:rPr>
-        <w:t>super</w:t>
-      </w:r>
+        <w:t xml:space="preserve"> </w:t>
+      </w:r>
+      <w:proofErr w:type="spellStart"/>
+      <w:proofErr w:type="gramStart"/>
       <w:r>
         <w:rPr>
           <w:rFonts w:ascii="Courier New" w:eastAsia="Times New Roman" w:hAnsi="Courier New" w:cs="Courier New"/>
@@ -1042,7 +1147,108 @@
           <w:sz w:val="22"/>
           <w:lang w:eastAsia="fr-CA"/>
         </w:rPr>
-        <w:t>(context);</w:t>
+        <w:t>SurfaceDessin</w:t>
+      </w:r>
+      <w:proofErr w:type="spellEnd"/>
+      <w:r>
+        <w:rPr>
+          <w:rFonts w:ascii="Courier New" w:eastAsia="Times New Roman" w:hAnsi="Courier New" w:cs="Courier New"/>
+          <w:color w:val="000000"/>
+          <w:sz w:val="22"/>
+          <w:lang w:eastAsia="fr-CA"/>
+        </w:rPr>
+        <w:t>(</w:t>
+      </w:r>
+      <w:proofErr w:type="spellStart"/>
+      <w:proofErr w:type="gramEnd"/>
+      <w:r>
+        <w:rPr>
+          <w:rFonts w:ascii="Courier New" w:eastAsia="Times New Roman" w:hAnsi="Courier New" w:cs="Courier New"/>
+          <w:color w:val="000000"/>
+          <w:sz w:val="22"/>
+          <w:lang w:eastAsia="fr-CA"/>
+        </w:rPr>
+        <w:t>Context</w:t>
+      </w:r>
+      <w:proofErr w:type="spellEnd"/>
+      <w:r>
+        <w:rPr>
+          <w:rFonts w:ascii="Courier New" w:eastAsia="Times New Roman" w:hAnsi="Courier New" w:cs="Courier New"/>
+          <w:color w:val="000000"/>
+          <w:sz w:val="22"/>
+          <w:lang w:eastAsia="fr-CA"/>
+        </w:rPr>
+        <w:t xml:space="preserve"> </w:t>
+      </w:r>
+      <w:proofErr w:type="spellStart"/>
+      <w:r>
+        <w:rPr>
+          <w:rFonts w:ascii="Courier New" w:eastAsia="Times New Roman" w:hAnsi="Courier New" w:cs="Courier New"/>
+          <w:color w:val="000000"/>
+          <w:sz w:val="22"/>
+          <w:lang w:eastAsia="fr-CA"/>
+        </w:rPr>
+        <w:t>context</w:t>
+      </w:r>
+      <w:proofErr w:type="spellEnd"/>
+      <w:r>
+        <w:rPr>
+          <w:rFonts w:ascii="Courier New" w:eastAsia="Times New Roman" w:hAnsi="Courier New" w:cs="Courier New"/>
+          <w:color w:val="000000"/>
+          <w:sz w:val="22"/>
+          <w:lang w:eastAsia="fr-CA"/>
+        </w:rPr>
+        <w:t>) {</w:t>
+      </w:r>
+      <w:r>
+        <w:rPr>
+          <w:rFonts w:ascii="Courier New" w:eastAsia="Times New Roman" w:hAnsi="Courier New" w:cs="Courier New"/>
+          <w:color w:val="000000"/>
+          <w:sz w:val="22"/>
+          <w:lang w:eastAsia="fr-CA"/>
+        </w:rPr>
+        <w:br/>
+        <w:t xml:space="preserve">    </w:t>
+      </w:r>
+      <w:r>
+        <w:rPr>
+          <w:rFonts w:ascii="Courier New" w:eastAsia="Times New Roman" w:hAnsi="Courier New" w:cs="Courier New"/>
+          <w:b/>
+          <w:bCs/>
+          <w:color w:val="000080"/>
+          <w:sz w:val="22"/>
+          <w:lang w:eastAsia="fr-CA"/>
+        </w:rPr>
+        <w:t>super</w:t>
+      </w:r>
+      <w:r>
+        <w:rPr>
+          <w:rFonts w:ascii="Courier New" w:eastAsia="Times New Roman" w:hAnsi="Courier New" w:cs="Courier New"/>
+          <w:color w:val="000000"/>
+          <w:sz w:val="22"/>
+          <w:lang w:eastAsia="fr-CA"/>
+        </w:rPr>
+        <w:t>(</w:t>
+      </w:r>
+      <w:proofErr w:type="spellStart"/>
+      <w:r>
+        <w:rPr>
+          <w:rFonts w:ascii="Courier New" w:eastAsia="Times New Roman" w:hAnsi="Courier New" w:cs="Courier New"/>
+          <w:color w:val="000000"/>
+          <w:sz w:val="22"/>
+          <w:lang w:eastAsia="fr-CA"/>
+        </w:rPr>
+        <w:t>context</w:t>
+      </w:r>
+      <w:proofErr w:type="spellEnd"/>
+      <w:r>
+        <w:rPr>
+          <w:rFonts w:ascii="Courier New" w:eastAsia="Times New Roman" w:hAnsi="Courier New" w:cs="Courier New"/>
+          <w:color w:val="000000"/>
+          <w:sz w:val="22"/>
+          <w:lang w:eastAsia="fr-CA"/>
+        </w:rPr>
+        <w:t>);</w:t>
       </w:r>
     </w:p>
     <w:p>
@@ -1097,6 +1303,7 @@
         </w:rPr>
         <w:t xml:space="preserve">On doit redéfinir la méthode </w:t>
       </w:r>
+      <w:proofErr w:type="spellStart"/>
       <w:r>
         <w:rPr>
           <w:rFonts w:ascii="Courier New" w:hAnsi="Courier New" w:cs="Courier New"/>
@@ -1105,6 +1312,7 @@
         </w:rPr>
         <w:t>onDraw</w:t>
       </w:r>
+      <w:proofErr w:type="spellEnd"/>
       <w:r>
         <w:rPr>
           <w:sz w:val="28"/>
@@ -1182,7 +1390,23 @@
           <w:sz w:val="28"/>
           <w:szCs w:val="24"/>
         </w:rPr>
-        <w:t>5. Ce n’est pas suffisant de définir une classe interne à l’activité pour qu’elle soit ajoutée au ConstraintLayout, conteneur de notre activité :</w:t>
+        <w:t xml:space="preserve">5. Ce n’est pas suffisant de définir une classe interne à l’activité pour qu’elle soit ajoutée au </w:t>
+      </w:r>
+      <w:proofErr w:type="spellStart"/>
+      <w:r>
+        <w:rPr>
+          <w:sz w:val="28"/>
+          <w:szCs w:val="24"/>
+        </w:rPr>
+        <w:t>ConstraintLayout</w:t>
+      </w:r>
+      <w:proofErr w:type="spellEnd"/>
+      <w:r>
+        <w:rPr>
+          <w:sz w:val="28"/>
+          <w:szCs w:val="24"/>
+        </w:rPr>
+        <w:t>, conteneur de notre activité :</w:t>
       </w:r>
     </w:p>
     <w:p>
@@ -1211,8 +1435,17 @@
           <w:sz w:val="28"/>
           <w:szCs w:val="24"/>
         </w:rPr>
-        <w:t>instancier / créer un objet de la classe interne SurfaceDessin</w:t>
-      </w:r>
+        <w:t xml:space="preserve">instancier / créer un objet de la classe interne </w:t>
+      </w:r>
+      <w:proofErr w:type="spellStart"/>
+      <w:r>
+        <w:rPr>
+          <w:sz w:val="28"/>
+          <w:szCs w:val="24"/>
+        </w:rPr>
+        <w:t>SurfaceDessin</w:t>
+      </w:r>
+      <w:proofErr w:type="spellEnd"/>
     </w:p>
     <w:p>
       <w:pPr>
@@ -1233,8 +1466,17 @@
           <w:sz w:val="28"/>
           <w:szCs w:val="24"/>
         </w:rPr>
-        <w:t xml:space="preserve">    avec la méthode setLayoutParams</w:t>
-      </w:r>
+        <w:t xml:space="preserve">    avec la méthode </w:t>
+      </w:r>
+      <w:proofErr w:type="spellStart"/>
+      <w:r>
+        <w:rPr>
+          <w:sz w:val="28"/>
+          <w:szCs w:val="24"/>
+        </w:rPr>
+        <w:t>setLayoutParams</w:t>
+      </w:r>
+      <w:proofErr w:type="spellEnd"/>
     </w:p>
     <w:p>
       <w:pPr>
@@ -1256,23 +1498,80 @@
           <w:szCs w:val="24"/>
         </w:rPr>
         <w:tab/>
-        <w:t xml:space="preserve">l’ajouter a notre parent/ layout principal avec addView </w:t>
-      </w:r>
-    </w:p>
-    <w:p>
-      <w:pPr>
-        <w:rPr>
-          <w:sz w:val="28"/>
-          <w:szCs w:val="24"/>
-        </w:rPr>
-      </w:pPr>
-      <w:r>
-        <w:rPr>
-          <w:sz w:val="28"/>
-          <w:szCs w:val="24"/>
-        </w:rPr>
-        <w:t>Notes sur setLayoutParams</w:t>
-      </w:r>
+        <w:t xml:space="preserve">l’ajouter </w:t>
+      </w:r>
+      <w:proofErr w:type="spellStart"/>
+      <w:r>
+        <w:rPr>
+          <w:sz w:val="28"/>
+          <w:szCs w:val="24"/>
+        </w:rPr>
+        <w:t>a</w:t>
+      </w:r>
+      <w:proofErr w:type="spellEnd"/>
+      <w:r>
+        <w:rPr>
+          <w:sz w:val="28"/>
+          <w:szCs w:val="24"/>
+        </w:rPr>
+        <w:t xml:space="preserve"> notre parent/ </w:t>
+      </w:r>
+      <w:proofErr w:type="spellStart"/>
+      <w:r>
+        <w:rPr>
+          <w:sz w:val="28"/>
+          <w:szCs w:val="24"/>
+        </w:rPr>
+        <w:t>layout</w:t>
+      </w:r>
+      <w:proofErr w:type="spellEnd"/>
+      <w:r>
+        <w:rPr>
+          <w:sz w:val="28"/>
+          <w:szCs w:val="24"/>
+        </w:rPr>
+        <w:t xml:space="preserve"> principal avec </w:t>
+      </w:r>
+      <w:proofErr w:type="spellStart"/>
+      <w:r>
+        <w:rPr>
+          <w:sz w:val="28"/>
+          <w:szCs w:val="24"/>
+        </w:rPr>
+        <w:t>addView</w:t>
+      </w:r>
+      <w:proofErr w:type="spellEnd"/>
+      <w:r>
+        <w:rPr>
+          <w:sz w:val="28"/>
+          <w:szCs w:val="24"/>
+        </w:rPr>
+        <w:t xml:space="preserve"> </w:t>
+      </w:r>
+    </w:p>
+    <w:p>
+      <w:pPr>
+        <w:rPr>
+          <w:sz w:val="28"/>
+          <w:szCs w:val="24"/>
+        </w:rPr>
+      </w:pPr>
+      <w:r>
+        <w:rPr>
+          <w:sz w:val="28"/>
+          <w:szCs w:val="24"/>
+        </w:rPr>
+        <w:t xml:space="preserve">Notes sur </w:t>
+      </w:r>
+      <w:proofErr w:type="spellStart"/>
+      <w:r>
+        <w:rPr>
+          <w:sz w:val="28"/>
+          <w:szCs w:val="24"/>
+        </w:rPr>
+        <w:t>setLayoutParams</w:t>
+      </w:r>
+      <w:proofErr w:type="spellEnd"/>
       <w:r>
         <w:rPr>
           <w:sz w:val="28"/>
@@ -1308,8 +1607,17 @@
               <w:sz w:val="28"/>
               <w:szCs w:val="24"/>
             </w:rPr>
-            <w:t>Largeur, hauteur en pixels (comme du dessin et des images )</w:t>
+            <w:t xml:space="preserve">Largeur, hauteur en pixels (comme du dessin et des </w:t>
           </w:r>
+          <w:proofErr w:type="gramStart"/>
+          <w:r>
+            <w:rPr>
+              <w:sz w:val="28"/>
+              <w:szCs w:val="24"/>
+            </w:rPr>
+            <w:t>images )</w:t>
+          </w:r>
+          <w:proofErr w:type="gramEnd"/>
         </w:sdtContent>
       </w:sdt>
       <w:r>
@@ -1364,13 +1672,33 @@
           <w:lang w:val="en-CA"/>
         </w:rPr>
       </w:pPr>
+      <w:proofErr w:type="spellStart"/>
+      <w:proofErr w:type="gramStart"/>
       <w:r>
         <w:rPr>
           <w:sz w:val="28"/>
           <w:szCs w:val="24"/>
           <w:lang w:val="en-CA"/>
         </w:rPr>
-        <w:t xml:space="preserve">Densité : </w:t>
+        <w:t>Densité</w:t>
+      </w:r>
+      <w:proofErr w:type="spellEnd"/>
+      <w:r>
+        <w:rPr>
+          <w:sz w:val="28"/>
+          <w:szCs w:val="24"/>
+          <w:lang w:val="en-CA"/>
+        </w:rPr>
+        <w:t> :</w:t>
+      </w:r>
+      <w:proofErr w:type="gramEnd"/>
+      <w:r>
+        <w:rPr>
+          <w:sz w:val="28"/>
+          <w:szCs w:val="24"/>
+          <w:lang w:val="en-CA"/>
+        </w:rPr>
+        <w:t xml:space="preserve"> </w:t>
       </w:r>
       <w:sdt>
         <w:sdtPr>
@@ -1384,13 +1712,33 @@
           </w:placeholder>
         </w:sdtPr>
         <w:sdtContent>
+          <w:proofErr w:type="spellStart"/>
+          <w:proofErr w:type="gramStart"/>
           <w:r>
             <w:rPr>
               <w:sz w:val="28"/>
               <w:szCs w:val="24"/>
               <w:lang w:val="en-CA"/>
             </w:rPr>
-            <w:t>dp :density independent p</w:t>
+            <w:t>dp</w:t>
+          </w:r>
+          <w:proofErr w:type="spellEnd"/>
+          <w:r>
+            <w:rPr>
+              <w:sz w:val="28"/>
+              <w:szCs w:val="24"/>
+              <w:lang w:val="en-CA"/>
+            </w:rPr>
+            <w:t> :density</w:t>
+          </w:r>
+          <w:proofErr w:type="gramEnd"/>
+          <w:r>
+            <w:rPr>
+              <w:sz w:val="28"/>
+              <w:szCs w:val="24"/>
+              <w:lang w:val="en-CA"/>
+            </w:rPr>
+            <w:t xml:space="preserve"> independent p</w:t>
           </w:r>
           <w:r>
             <w:rPr>
@@ -1418,14 +1766,62 @@
           <w:sz w:val="28"/>
           <w:szCs w:val="24"/>
         </w:rPr>
-        <w:t>On veut utiliser des d</w:t>
-      </w:r>
-      <w:r>
-        <w:rPr>
-          <w:sz w:val="28"/>
-          <w:szCs w:val="24"/>
-        </w:rPr>
-        <w:t>p pour qu la surface de dessin aie la même taille physique en cm peu importe la densité de pixels du téléphone.</w:t>
+        <w:t xml:space="preserve">On veut utiliser des </w:t>
+      </w:r>
+      <w:proofErr w:type="spellStart"/>
+      <w:r>
+        <w:rPr>
+          <w:sz w:val="28"/>
+          <w:szCs w:val="24"/>
+        </w:rPr>
+        <w:t>d</w:t>
+      </w:r>
+      <w:r>
+        <w:rPr>
+          <w:sz w:val="28"/>
+          <w:szCs w:val="24"/>
+        </w:rPr>
+        <w:t>p</w:t>
+      </w:r>
+      <w:proofErr w:type="spellEnd"/>
+      <w:r>
+        <w:rPr>
+          <w:sz w:val="28"/>
+          <w:szCs w:val="24"/>
+        </w:rPr>
+        <w:t xml:space="preserve"> pour </w:t>
+      </w:r>
+      <w:proofErr w:type="spellStart"/>
+      <w:r>
+        <w:rPr>
+          <w:sz w:val="28"/>
+          <w:szCs w:val="24"/>
+        </w:rPr>
+        <w:t>qu</w:t>
+      </w:r>
+      <w:proofErr w:type="spellEnd"/>
+      <w:r>
+        <w:rPr>
+          <w:sz w:val="28"/>
+          <w:szCs w:val="24"/>
+        </w:rPr>
+        <w:t xml:space="preserve"> la surface de dessin </w:t>
+      </w:r>
+      <w:proofErr w:type="gramStart"/>
+      <w:r>
+        <w:rPr>
+          <w:sz w:val="28"/>
+          <w:szCs w:val="24"/>
+        </w:rPr>
+        <w:t>aie la même taille physique en cm peu importe</w:t>
+      </w:r>
+      <w:proofErr w:type="gramEnd"/>
+      <w:r>
+        <w:rPr>
+          <w:sz w:val="28"/>
+          <w:szCs w:val="24"/>
+        </w:rPr>
+        <w:t xml:space="preserve"> la densité de pixels du téléphone.</w:t>
       </w:r>
     </w:p>
     <w:p>
@@ -1438,6 +1834,7 @@
           <w:szCs w:val="24"/>
         </w:rPr>
       </w:pPr>
+      <w:proofErr w:type="gramStart"/>
       <w:r>
         <w:rPr>
           <w:sz w:val="28"/>
@@ -1445,6 +1842,7 @@
         </w:rPr>
         <w:t>Calcul  =</w:t>
       </w:r>
+      <w:proofErr w:type="gramEnd"/>
     </w:p>
     <w:p>
       <w:pPr>
@@ -1461,8 +1859,49 @@
           <w:sz w:val="28"/>
           <w:szCs w:val="24"/>
         </w:rPr>
-        <w:t>Nb de pixels = densite (getRessources…) * dp</w:t>
-      </w:r>
+        <w:t xml:space="preserve">Nb de pixels = </w:t>
+      </w:r>
+      <w:proofErr w:type="spellStart"/>
+      <w:r>
+        <w:rPr>
+          <w:sz w:val="28"/>
+          <w:szCs w:val="24"/>
+        </w:rPr>
+        <w:t>densite</w:t>
+      </w:r>
+      <w:proofErr w:type="spellEnd"/>
+      <w:r>
+        <w:rPr>
+          <w:sz w:val="28"/>
+          <w:szCs w:val="24"/>
+        </w:rPr>
+        <w:t xml:space="preserve"> (</w:t>
+      </w:r>
+      <w:proofErr w:type="spellStart"/>
+      <w:r>
+        <w:rPr>
+          <w:sz w:val="28"/>
+          <w:szCs w:val="24"/>
+        </w:rPr>
+        <w:t>getRessources</w:t>
+      </w:r>
+      <w:proofErr w:type="spellEnd"/>
+      <w:r>
+        <w:rPr>
+          <w:sz w:val="28"/>
+          <w:szCs w:val="24"/>
+        </w:rPr>
+        <w:t xml:space="preserve">…) * </w:t>
+      </w:r>
+      <w:proofErr w:type="spellStart"/>
+      <w:r>
+        <w:rPr>
+          <w:sz w:val="28"/>
+          <w:szCs w:val="24"/>
+        </w:rPr>
+        <w:t>dp</w:t>
+      </w:r>
+      <w:proofErr w:type="spellEnd"/>
     </w:p>
     <w:p>
       <w:pPr>
@@ -1584,6 +2023,7 @@
         </w:rPr>
         <w:t xml:space="preserve">au </w:t>
       </w:r>
+      <w:proofErr w:type="spellStart"/>
       <w:r>
         <w:rPr>
           <w:rFonts w:ascii="Courier New" w:hAnsi="Courier New" w:cs="Courier New"/>
@@ -1592,6 +2032,7 @@
         </w:rPr>
         <w:t>ConstraintLayout</w:t>
       </w:r>
+      <w:proofErr w:type="spellEnd"/>
       <w:r>
         <w:rPr>
           <w:sz w:val="28"/>
@@ -1667,6 +2108,7 @@
         </w:rPr>
         <w:t xml:space="preserve">La marche à suivre est la suivante par rapport à ce qu’on faisait avec les </w:t>
       </w:r>
+      <w:proofErr w:type="spellStart"/>
       <w:r>
         <w:rPr>
           <w:rFonts w:ascii="Courier New" w:hAnsi="Courier New" w:cs="Courier New"/>
@@ -1675,6 +2117,7 @@
         </w:rPr>
         <w:t>JFrames</w:t>
       </w:r>
+      <w:proofErr w:type="spellEnd"/>
       <w:r>
         <w:rPr>
           <w:sz w:val="28"/>
@@ -1794,7 +2237,39 @@
                 <w:sz w:val="28"/>
                 <w:szCs w:val="24"/>
               </w:rPr>
-              <w:t xml:space="preserve">Type de crayon ( couleur, largeur, style ) </w:t>
+              <w:t xml:space="preserve">Type de crayon </w:t>
+            </w:r>
+            <w:proofErr w:type="gramStart"/>
+            <w:r>
+              <w:rPr>
+                <w:sz w:val="28"/>
+                <w:szCs w:val="24"/>
+              </w:rPr>
+              <w:t>( couleur</w:t>
+            </w:r>
+            <w:proofErr w:type="gramEnd"/>
+            <w:r>
+              <w:rPr>
+                <w:sz w:val="28"/>
+                <w:szCs w:val="24"/>
+              </w:rPr>
+              <w:t xml:space="preserve">, largeur, </w:t>
+            </w:r>
+            <w:proofErr w:type="gramStart"/>
+            <w:r>
+              <w:rPr>
+                <w:sz w:val="28"/>
+                <w:szCs w:val="24"/>
+              </w:rPr>
+              <w:t>style )</w:t>
+            </w:r>
+            <w:proofErr w:type="gramEnd"/>
+            <w:r>
+              <w:rPr>
+                <w:sz w:val="28"/>
+                <w:szCs w:val="24"/>
+              </w:rPr>
+              <w:t xml:space="preserve"> </w:t>
             </w:r>
             <w:r>
               <w:rPr>
@@ -1847,6 +2322,7 @@
               </w:rPr>
               <w:t xml:space="preserve">Dessiner dans la méthode </w:t>
             </w:r>
+            <w:proofErr w:type="spellStart"/>
             <w:r>
               <w:rPr>
                 <w:rFonts w:ascii="Courier New" w:hAnsi="Courier New" w:cs="Courier New"/>
@@ -1855,6 +2331,7 @@
               </w:rPr>
               <w:t>paintComponent</w:t>
             </w:r>
+            <w:proofErr w:type="spellEnd"/>
           </w:p>
         </w:tc>
         <w:tc>
@@ -1875,6 +2352,7 @@
               </w:rPr>
               <w:t xml:space="preserve">Dessiner dans la méthode </w:t>
             </w:r>
+            <w:proofErr w:type="spellStart"/>
             <w:r>
               <w:rPr>
                 <w:rFonts w:ascii="Courier New" w:hAnsi="Courier New" w:cs="Courier New"/>
@@ -1883,6 +2361,7 @@
               </w:rPr>
               <w:t>onDraw</w:t>
             </w:r>
+            <w:proofErr w:type="spellEnd"/>
           </w:p>
         </w:tc>
       </w:tr>
@@ -1917,8 +2396,25 @@
                 <w:sz w:val="28"/>
                 <w:szCs w:val="24"/>
               </w:rPr>
-              <w:t xml:space="preserve"> à l’aide du crayon ( objet </w:t>
+              <w:t xml:space="preserve"> à l’aide du crayon </w:t>
             </w:r>
+            <w:proofErr w:type="gramStart"/>
+            <w:r>
+              <w:rPr>
+                <w:sz w:val="28"/>
+                <w:szCs w:val="24"/>
+              </w:rPr>
+              <w:t>( objet</w:t>
+            </w:r>
+            <w:proofErr w:type="gramEnd"/>
+            <w:r>
+              <w:rPr>
+                <w:sz w:val="28"/>
+                <w:szCs w:val="24"/>
+              </w:rPr>
+              <w:t xml:space="preserve"> </w:t>
+            </w:r>
+            <w:proofErr w:type="gramStart"/>
             <w:r>
               <w:rPr>
                 <w:rFonts w:ascii="Courier New" w:hAnsi="Courier New" w:cs="Courier New"/>
@@ -1934,6 +2430,7 @@
               </w:rPr>
               <w:t xml:space="preserve"> )</w:t>
             </w:r>
+            <w:proofErr w:type="gramEnd"/>
             <w:r>
               <w:rPr>
                 <w:sz w:val="28"/>
@@ -1941,6 +2438,7 @@
               </w:rPr>
               <w:t xml:space="preserve"> passé en paramètre à la méthode </w:t>
             </w:r>
+            <w:proofErr w:type="spellStart"/>
             <w:r>
               <w:rPr>
                 <w:rFonts w:ascii="Courier New" w:hAnsi="Courier New" w:cs="Courier New"/>
@@ -1949,6 +2447,7 @@
               </w:rPr>
               <w:t>paintComponent</w:t>
             </w:r>
+            <w:proofErr w:type="spellEnd"/>
           </w:p>
         </w:tc>
         <w:tc>
@@ -1991,6 +2490,7 @@
               </w:rPr>
               <w:t xml:space="preserve"> passé en paramètre à la méthode </w:t>
             </w:r>
+            <w:proofErr w:type="spellStart"/>
             <w:r>
               <w:rPr>
                 <w:rFonts w:ascii="Courier New" w:hAnsi="Courier New" w:cs="Courier New"/>
@@ -1999,6 +2499,7 @@
               </w:rPr>
               <w:t>onDraw</w:t>
             </w:r>
+            <w:proofErr w:type="spellEnd"/>
           </w:p>
         </w:tc>
       </w:tr>
@@ -2038,15 +2539,83 @@
           <w:sz w:val="28"/>
           <w:szCs w:val="24"/>
         </w:rPr>
-        <w:t xml:space="preserve"> ( package android.graphics ) et créez-le dans le constructeur.</w:t>
-      </w:r>
-      <w:r>
-        <w:rPr>
-          <w:sz w:val="28"/>
-          <w:szCs w:val="24"/>
-        </w:rPr>
-        <w:t xml:space="preserve"> Il sert à savoir comment on va dessiner ( couleur, largeur du trait, etc )</w:t>
-      </w:r>
+        <w:t xml:space="preserve"> </w:t>
+      </w:r>
+      <w:proofErr w:type="gramStart"/>
+      <w:r>
+        <w:rPr>
+          <w:sz w:val="28"/>
+          <w:szCs w:val="24"/>
+        </w:rPr>
+        <w:t>( package</w:t>
+      </w:r>
+      <w:proofErr w:type="gramEnd"/>
+      <w:r>
+        <w:rPr>
+          <w:sz w:val="28"/>
+          <w:szCs w:val="24"/>
+        </w:rPr>
+        <w:t xml:space="preserve"> </w:t>
+      </w:r>
+      <w:proofErr w:type="spellStart"/>
+      <w:proofErr w:type="gramStart"/>
+      <w:r>
+        <w:rPr>
+          <w:sz w:val="28"/>
+          <w:szCs w:val="24"/>
+        </w:rPr>
+        <w:t>android.graphics</w:t>
+      </w:r>
+      <w:proofErr w:type="spellEnd"/>
+      <w:proofErr w:type="gramEnd"/>
+      <w:r>
+        <w:rPr>
+          <w:sz w:val="28"/>
+          <w:szCs w:val="24"/>
+        </w:rPr>
+        <w:t xml:space="preserve"> ) et créez-le dans le constructeur.</w:t>
+      </w:r>
+      <w:r>
+        <w:rPr>
+          <w:sz w:val="28"/>
+          <w:szCs w:val="24"/>
+        </w:rPr>
+        <w:t xml:space="preserve"> Il sert à savoir comment on va dessiner </w:t>
+      </w:r>
+      <w:proofErr w:type="gramStart"/>
+      <w:r>
+        <w:rPr>
+          <w:sz w:val="28"/>
+          <w:szCs w:val="24"/>
+        </w:rPr>
+        <w:t>( couleur</w:t>
+      </w:r>
+      <w:proofErr w:type="gramEnd"/>
+      <w:r>
+        <w:rPr>
+          <w:sz w:val="28"/>
+          <w:szCs w:val="24"/>
+        </w:rPr>
+        <w:t xml:space="preserve">, largeur du trait, </w:t>
+      </w:r>
+      <w:proofErr w:type="spellStart"/>
+      <w:proofErr w:type="gramStart"/>
+      <w:r>
+        <w:rPr>
+          <w:sz w:val="28"/>
+          <w:szCs w:val="24"/>
+        </w:rPr>
+        <w:t>etc</w:t>
+      </w:r>
+      <w:proofErr w:type="spellEnd"/>
+      <w:r>
+        <w:rPr>
+          <w:sz w:val="28"/>
+          <w:szCs w:val="24"/>
+        </w:rPr>
+        <w:t xml:space="preserve"> )</w:t>
+      </w:r>
+      <w:proofErr w:type="gramEnd"/>
     </w:p>
     <w:p>
       <w:pPr>
@@ -2070,13 +2639,96 @@
         </w:rPr>
         <w:t xml:space="preserve"> la méthode </w:t>
       </w:r>
+      <w:proofErr w:type="spellStart"/>
       <w:r>
         <w:rPr>
           <w:rFonts w:ascii="Courier New" w:hAnsi="Courier New" w:cs="Courier New"/>
           <w:sz w:val="28"/>
           <w:szCs w:val="24"/>
         </w:rPr>
-        <w:t>protected void onDraw ( Canvas canvas )</w:t>
+        <w:t>protected</w:t>
+      </w:r>
+      <w:proofErr w:type="spellEnd"/>
+      <w:r>
+        <w:rPr>
+          <w:rFonts w:ascii="Courier New" w:hAnsi="Courier New" w:cs="Courier New"/>
+          <w:sz w:val="28"/>
+          <w:szCs w:val="24"/>
+        </w:rPr>
+        <w:t xml:space="preserve"> </w:t>
+      </w:r>
+      <w:proofErr w:type="spellStart"/>
+      <w:r>
+        <w:rPr>
+          <w:rFonts w:ascii="Courier New" w:hAnsi="Courier New" w:cs="Courier New"/>
+          <w:sz w:val="28"/>
+          <w:szCs w:val="24"/>
+        </w:rPr>
+        <w:t>void</w:t>
+      </w:r>
+      <w:proofErr w:type="spellEnd"/>
+      <w:r>
+        <w:rPr>
+          <w:rFonts w:ascii="Courier New" w:hAnsi="Courier New" w:cs="Courier New"/>
+          <w:sz w:val="28"/>
+          <w:szCs w:val="24"/>
+        </w:rPr>
+        <w:t xml:space="preserve"> </w:t>
+      </w:r>
+      <w:proofErr w:type="spellStart"/>
+      <w:r>
+        <w:rPr>
+          <w:rFonts w:ascii="Courier New" w:hAnsi="Courier New" w:cs="Courier New"/>
+          <w:sz w:val="28"/>
+          <w:szCs w:val="24"/>
+        </w:rPr>
+        <w:t>onDraw</w:t>
+      </w:r>
+      <w:proofErr w:type="spellEnd"/>
+      <w:r>
+        <w:rPr>
+          <w:rFonts w:ascii="Courier New" w:hAnsi="Courier New" w:cs="Courier New"/>
+          <w:sz w:val="28"/>
+          <w:szCs w:val="24"/>
+        </w:rPr>
+        <w:t xml:space="preserve"> </w:t>
+      </w:r>
+      <w:proofErr w:type="gramStart"/>
+      <w:r>
+        <w:rPr>
+          <w:rFonts w:ascii="Courier New" w:hAnsi="Courier New" w:cs="Courier New"/>
+          <w:sz w:val="28"/>
+          <w:szCs w:val="24"/>
+        </w:rPr>
+        <w:t>( Canvas</w:t>
+      </w:r>
+      <w:proofErr w:type="gramEnd"/>
+      <w:r>
+        <w:rPr>
+          <w:rFonts w:ascii="Courier New" w:hAnsi="Courier New" w:cs="Courier New"/>
+          <w:sz w:val="28"/>
+          <w:szCs w:val="24"/>
+        </w:rPr>
+        <w:t xml:space="preserve"> </w:t>
+      </w:r>
+      <w:proofErr w:type="spellStart"/>
+      <w:proofErr w:type="gramStart"/>
+      <w:r>
+        <w:rPr>
+          <w:rFonts w:ascii="Courier New" w:hAnsi="Courier New" w:cs="Courier New"/>
+          <w:sz w:val="28"/>
+          <w:szCs w:val="24"/>
+        </w:rPr>
+        <w:t>canvas</w:t>
+      </w:r>
+      <w:proofErr w:type="spellEnd"/>
+      <w:r>
+        <w:rPr>
+          <w:rFonts w:ascii="Courier New" w:hAnsi="Courier New" w:cs="Courier New"/>
+          <w:sz w:val="28"/>
+          <w:szCs w:val="24"/>
+        </w:rPr>
+        <w:t xml:space="preserve"> )</w:t>
       </w:r>
       <w:r>
         <w:rPr>
@@ -2084,7 +2736,16 @@
           <w:sz w:val="28"/>
           <w:szCs w:val="24"/>
         </w:rPr>
-        <w:t>et, à l’aide des méthodes de l’API, faites en sorte :</w:t>
+        <w:t>et</w:t>
+      </w:r>
+      <w:proofErr w:type="gramEnd"/>
+      <w:r>
+        <w:rPr>
+          <w:rFonts w:cs="Courier New"/>
+          <w:sz w:val="28"/>
+          <w:szCs w:val="24"/>
+        </w:rPr>
+        <w:t>, à l’aide des méthodes de l’API, faites en sorte :</w:t>
       </w:r>
     </w:p>
     <w:p>
@@ -2104,7 +2765,71 @@
           <w:sz w:val="28"/>
           <w:szCs w:val="24"/>
         </w:rPr>
-        <w:t>Appliquez l’antialias</w:t>
+        <w:t>Appliquez l’</w:t>
+      </w:r>
+      <w:proofErr w:type="spellStart"/>
+      <w:r>
+        <w:rPr>
+          <w:sz w:val="28"/>
+          <w:szCs w:val="24"/>
+        </w:rPr>
+        <w:t>antialias</w:t>
+      </w:r>
+      <w:proofErr w:type="spellEnd"/>
+      <w:r>
+        <w:rPr>
+          <w:sz w:val="28"/>
+          <w:szCs w:val="24"/>
+        </w:rPr>
+        <w:t xml:space="preserve"> : c’est calcul </w:t>
+      </w:r>
+      <w:proofErr w:type="spellStart"/>
+      <w:r>
+        <w:rPr>
+          <w:sz w:val="28"/>
+          <w:szCs w:val="24"/>
+        </w:rPr>
+        <w:t>mathematique</w:t>
+      </w:r>
+      <w:proofErr w:type="spellEnd"/>
+      <w:r>
+        <w:rPr>
+          <w:sz w:val="28"/>
+          <w:szCs w:val="24"/>
+        </w:rPr>
+        <w:t xml:space="preserve"> constante on la passe dans </w:t>
+      </w:r>
+      <w:proofErr w:type="spellStart"/>
+      <w:r>
+        <w:rPr>
+          <w:sz w:val="28"/>
+          <w:szCs w:val="24"/>
+        </w:rPr>
+        <w:t>l objet</w:t>
+      </w:r>
+      <w:proofErr w:type="spellEnd"/>
+      <w:r>
+        <w:rPr>
+          <w:sz w:val="28"/>
+          <w:szCs w:val="24"/>
+        </w:rPr>
+        <w:t xml:space="preserve"> </w:t>
+      </w:r>
+      <w:proofErr w:type="spellStart"/>
+      <w:r>
+        <w:rPr>
+          <w:sz w:val="28"/>
+          <w:szCs w:val="24"/>
+        </w:rPr>
+        <w:t>paint</w:t>
+      </w:r>
+      <w:proofErr w:type="spellEnd"/>
+      <w:r>
+        <w:rPr>
+          <w:sz w:val="28"/>
+          <w:szCs w:val="24"/>
+        </w:rPr>
+        <w:t xml:space="preserve"> </w:t>
       </w:r>
     </w:p>
     <w:p>
@@ -2213,6 +2938,7 @@
           <w:sz w:val="28"/>
           <w:szCs w:val="24"/>
         </w:rPr>
+        <w:lastRenderedPageBreak/>
         <w:t>Prenez des notes sur les paramètres à passer :</w:t>
       </w:r>
       <w:sdt>
@@ -2330,8 +3056,17 @@
           <w:sz w:val="28"/>
           <w:szCs w:val="24"/>
         </w:rPr>
-        <w:t xml:space="preserve"> l’antialias</w:t>
-      </w:r>
+        <w:t xml:space="preserve"> l’</w:t>
+      </w:r>
+      <w:proofErr w:type="spellStart"/>
+      <w:r>
+        <w:rPr>
+          <w:sz w:val="28"/>
+          <w:szCs w:val="24"/>
+        </w:rPr>
+        <w:t>antialias</w:t>
+      </w:r>
+      <w:proofErr w:type="spellEnd"/>
     </w:p>
     <w:p>
       <w:pPr>
@@ -2384,14 +3119,59 @@
           <w:sz w:val="28"/>
           <w:szCs w:val="24"/>
         </w:rPr>
-        <w:t>Changeant le style de trait de l’objet Paint pour Paint.Style.STROKE</w:t>
-      </w:r>
-      <w:r>
-        <w:rPr>
-          <w:sz w:val="28"/>
-          <w:szCs w:val="24"/>
-        </w:rPr>
-        <w:t xml:space="preserve"> ( Le style par défaut des objets Paint est Paint.Style.FILL )</w:t>
+        <w:t xml:space="preserve">Changeant le style de trait de l’objet Paint pour </w:t>
+      </w:r>
+      <w:proofErr w:type="spellStart"/>
+      <w:proofErr w:type="gramStart"/>
+      <w:r>
+        <w:rPr>
+          <w:sz w:val="28"/>
+          <w:szCs w:val="24"/>
+        </w:rPr>
+        <w:t>Paint.Style.STROKE</w:t>
+      </w:r>
+      <w:proofErr w:type="spellEnd"/>
+      <w:proofErr w:type="gramEnd"/>
+      <w:r>
+        <w:rPr>
+          <w:sz w:val="28"/>
+          <w:szCs w:val="24"/>
+        </w:rPr>
+        <w:t xml:space="preserve"> </w:t>
+      </w:r>
+      <w:proofErr w:type="gramStart"/>
+      <w:r>
+        <w:rPr>
+          <w:sz w:val="28"/>
+          <w:szCs w:val="24"/>
+        </w:rPr>
+        <w:t>( Le</w:t>
+      </w:r>
+      <w:proofErr w:type="gramEnd"/>
+      <w:r>
+        <w:rPr>
+          <w:sz w:val="28"/>
+          <w:szCs w:val="24"/>
+        </w:rPr>
+        <w:t xml:space="preserve"> style par défaut des objets Paint est </w:t>
+      </w:r>
+      <w:proofErr w:type="spellStart"/>
+      <w:proofErr w:type="gramStart"/>
+      <w:r>
+        <w:rPr>
+          <w:sz w:val="28"/>
+          <w:szCs w:val="24"/>
+        </w:rPr>
+        <w:t>Paint.Style.FILL</w:t>
+      </w:r>
+      <w:proofErr w:type="spellEnd"/>
+      <w:proofErr w:type="gramEnd"/>
+      <w:r>
+        <w:rPr>
+          <w:sz w:val="28"/>
+          <w:szCs w:val="24"/>
+        </w:rPr>
+        <w:t xml:space="preserve"> )</w:t>
       </w:r>
     </w:p>
     <w:p>
@@ -2924,7 +3704,21 @@
           <w:rPr>
             <w:i/>
           </w:rPr>
-          <w:t xml:space="preserve"> Éric Labonté, Cégep du Vieux Montréal</w:t>
+          <w:t xml:space="preserve"> Éric </w:t>
+        </w:r>
+        <w:proofErr w:type="spellStart"/>
+        <w:r>
+          <w:rPr>
+            <w:i/>
+          </w:rPr>
+          <w:t>Labonté</w:t>
+        </w:r>
+        <w:proofErr w:type="spellEnd"/>
+        <w:r>
+          <w:rPr>
+            <w:i/>
+          </w:rPr>
+          <w:t>, Cégep du Vieux Montréal</w:t>
         </w:r>
       </w:p>
     </w:sdtContent>
@@ -3999,10 +4793,12 @@
     <w:rsid w:val="001740CC"/>
     <w:rsid w:val="001C57B0"/>
     <w:rsid w:val="001E7192"/>
+    <w:rsid w:val="002A7D4A"/>
     <w:rsid w:val="004955D6"/>
     <w:rsid w:val="008366ED"/>
     <w:rsid w:val="00A30142"/>
     <w:rsid w:val="00A96573"/>
+    <w:rsid w:val="00B55997"/>
     <w:rsid w:val="00E009FC"/>
     <w:rsid w:val="00E3299E"/>
     <w:rsid w:val="00E7241F"/>

</xml_diff>